<commit_message>
Edit Mapping To Add BranchDepartment Table (m => m relation)
</commit_message>
<xml_diff>
--- a/Final Mapping.docx
+++ b/Final Mapping.docx
@@ -397,6 +397,284 @@
     </w:p>
     <w:p>
       <w:pPr>
+        <w:pStyle w:val="ListParagraph"/>
+        <w:numPr>
+          <w:ilvl w:val="1"/>
+          <w:numId w:val="1"/>
+        </w:numPr>
+        <w:tabs>
+          <w:tab w:val="left" w:pos="1082"/>
+        </w:tabs>
+        <w:spacing w:before="199"/>
+        <w:ind w:left="1082" w:hanging="360"/>
+        <w:rPr>
+          <w:rFonts w:ascii="Courier New" w:hAnsi="Courier New"/>
+          <w:sz w:val="20"/>
+        </w:rPr>
+      </w:pPr>
+      <w:proofErr w:type="spellStart"/>
+      <w:r>
+        <w:rPr>
+          <w:spacing w:val="-2"/>
+          <w:w w:val="105"/>
+          <w:sz w:val="21"/>
+        </w:rPr>
+        <w:t>BranchLocation</w:t>
+      </w:r>
+      <w:proofErr w:type="spellEnd"/>
+      <w:r>
+        <w:rPr>
+          <w:spacing w:val="-2"/>
+          <w:w w:val="105"/>
+          <w:sz w:val="21"/>
+        </w:rPr>
+        <w:t>(varchar)</w:t>
+      </w:r>
+    </w:p>
+    <w:p>
+      <w:pPr>
+        <w:pStyle w:val="ListParagraph"/>
+        <w:numPr>
+          <w:ilvl w:val="1"/>
+          <w:numId w:val="1"/>
+        </w:numPr>
+        <w:tabs>
+          <w:tab w:val="left" w:pos="1082"/>
+        </w:tabs>
+        <w:spacing w:before="199"/>
+        <w:ind w:left="1082" w:hanging="360"/>
+        <w:rPr>
+          <w:rFonts w:ascii="Courier New" w:hAnsi="Courier New"/>
+          <w:sz w:val="20"/>
+        </w:rPr>
+      </w:pPr>
+      <w:proofErr w:type="spellStart"/>
+      <w:r>
+        <w:rPr>
+          <w:spacing w:val="-2"/>
+          <w:w w:val="105"/>
+          <w:sz w:val="21"/>
+        </w:rPr>
+        <w:t>BranchPhone</w:t>
+      </w:r>
+      <w:proofErr w:type="spellEnd"/>
+      <w:r>
+        <w:rPr>
+          <w:spacing w:val="-2"/>
+          <w:w w:val="105"/>
+          <w:sz w:val="21"/>
+        </w:rPr>
+        <w:t>(varchar)</w:t>
+      </w:r>
+    </w:p>
+    <w:p>
+      <w:pPr>
+        <w:pStyle w:val="ListParagraph"/>
+        <w:numPr>
+          <w:ilvl w:val="0"/>
+          <w:numId w:val="1"/>
+        </w:numPr>
+        <w:tabs>
+          <w:tab w:val="left" w:pos="1082"/>
+        </w:tabs>
+        <w:spacing w:before="199"/>
+        <w:rPr>
+          <w:rFonts w:ascii="Courier New" w:hAnsi="Courier New"/>
+          <w:sz w:val="20"/>
+        </w:rPr>
+      </w:pPr>
+      <w:proofErr w:type="spellStart"/>
+      <w:r>
+        <w:rPr>
+          <w:rFonts w:ascii="Courier New" w:hAnsi="Courier New"/>
+          <w:b/>
+          <w:bCs/>
+          <w:szCs w:val="24"/>
+        </w:rPr>
+        <w:t>BranchDepartment</w:t>
+      </w:r>
+      <w:proofErr w:type="spellEnd"/>
+    </w:p>
+    <w:p>
+      <w:pPr>
+        <w:pStyle w:val="ListParagraph"/>
+        <w:numPr>
+          <w:ilvl w:val="1"/>
+          <w:numId w:val="1"/>
+        </w:numPr>
+        <w:tabs>
+          <w:tab w:val="left" w:pos="1082"/>
+        </w:tabs>
+        <w:spacing w:before="199"/>
+        <w:rPr>
+          <w:rFonts w:ascii="Courier New" w:hAnsi="Courier New"/>
+          <w:color w:val="FF0000"/>
+          <w:sz w:val="20"/>
+        </w:rPr>
+      </w:pPr>
+      <w:proofErr w:type="spellStart"/>
+      <w:proofErr w:type="gramStart"/>
+      <w:r>
+        <w:rPr>
+          <w:rFonts w:ascii="Courier New" w:hAnsi="Courier New"/>
+          <w:b/>
+          <w:bCs/>
+          <w:color w:val="FF0000"/>
+          <w:szCs w:val="24"/>
+        </w:rPr>
+        <w:t>BranchID</w:t>
+      </w:r>
+      <w:proofErr w:type="spellEnd"/>
+      <w:r>
+        <w:rPr>
+          <w:rFonts w:ascii="Courier New" w:hAnsi="Courier New"/>
+          <w:b/>
+          <w:bCs/>
+          <w:color w:val="FF0000"/>
+          <w:szCs w:val="24"/>
+        </w:rPr>
+        <w:t>(</w:t>
+      </w:r>
+      <w:proofErr w:type="gramEnd"/>
+      <w:r>
+        <w:rPr>
+          <w:rFonts w:ascii="Courier New" w:hAnsi="Courier New"/>
+          <w:b/>
+          <w:bCs/>
+          <w:color w:val="FF0000"/>
+          <w:szCs w:val="24"/>
+        </w:rPr>
+        <w:t>Foreign key, referencing Branch)</w:t>
+      </w:r>
+    </w:p>
+    <w:p>
+      <w:pPr>
+        <w:pStyle w:val="ListParagraph"/>
+        <w:numPr>
+          <w:ilvl w:val="1"/>
+          <w:numId w:val="1"/>
+        </w:numPr>
+        <w:tabs>
+          <w:tab w:val="left" w:pos="1082"/>
+        </w:tabs>
+        <w:spacing w:before="199"/>
+        <w:rPr>
+          <w:rFonts w:ascii="Courier New" w:hAnsi="Courier New"/>
+          <w:color w:val="FF0000"/>
+          <w:sz w:val="20"/>
+        </w:rPr>
+      </w:pPr>
+      <w:proofErr w:type="spellStart"/>
+      <w:proofErr w:type="gramStart"/>
+      <w:r>
+        <w:rPr>
+          <w:rFonts w:ascii="Courier New" w:hAnsi="Courier New"/>
+          <w:b/>
+          <w:bCs/>
+          <w:color w:val="FF0000"/>
+          <w:szCs w:val="24"/>
+        </w:rPr>
+        <w:t>DepartmentID</w:t>
+      </w:r>
+      <w:proofErr w:type="spellEnd"/>
+      <w:r>
+        <w:rPr>
+          <w:rFonts w:ascii="Courier New" w:hAnsi="Courier New"/>
+          <w:b/>
+          <w:bCs/>
+          <w:color w:val="FF0000"/>
+          <w:szCs w:val="24"/>
+        </w:rPr>
+        <w:t>(</w:t>
+      </w:r>
+      <w:proofErr w:type="gramEnd"/>
+      <w:r>
+        <w:rPr>
+          <w:rFonts w:ascii="Courier New" w:hAnsi="Courier New"/>
+          <w:b/>
+          <w:bCs/>
+          <w:color w:val="FF0000"/>
+          <w:szCs w:val="24"/>
+        </w:rPr>
+        <w:t>Foreign key, referencing Department)</w:t>
+      </w:r>
+    </w:p>
+    <w:p>
+      <w:pPr>
+        <w:pStyle w:val="ListParagraph"/>
+        <w:numPr>
+          <w:ilvl w:val="1"/>
+          <w:numId w:val="1"/>
+        </w:numPr>
+        <w:tabs>
+          <w:tab w:val="left" w:pos="1082"/>
+        </w:tabs>
+        <w:spacing w:before="199"/>
+        <w:rPr>
+          <w:rFonts w:ascii="Courier New" w:hAnsi="Courier New"/>
+          <w:color w:val="548DD4" w:themeColor="text2" w:themeTint="99"/>
+          <w:sz w:val="20"/>
+        </w:rPr>
+      </w:pPr>
+      <w:proofErr w:type="gramStart"/>
+      <w:r>
+        <w:rPr>
+          <w:rFonts w:ascii="Courier New" w:hAnsi="Courier New"/>
+          <w:b/>
+          <w:bCs/>
+          <w:color w:val="548DD4" w:themeColor="text2" w:themeTint="99"/>
+          <w:szCs w:val="24"/>
+        </w:rPr>
+        <w:t>Primary(</w:t>
+      </w:r>
+      <w:proofErr w:type="spellStart"/>
+      <w:proofErr w:type="gramEnd"/>
+      <w:r>
+        <w:rPr>
+          <w:rFonts w:ascii="Courier New" w:hAnsi="Courier New"/>
+          <w:b/>
+          <w:bCs/>
+          <w:color w:val="548DD4" w:themeColor="text2" w:themeTint="99"/>
+          <w:szCs w:val="24"/>
+        </w:rPr>
+        <w:t>BranchID</w:t>
+      </w:r>
+      <w:proofErr w:type="spellEnd"/>
+      <w:r>
+        <w:rPr>
+          <w:rFonts w:ascii="Courier New" w:hAnsi="Courier New"/>
+          <w:b/>
+          <w:bCs/>
+          <w:color w:val="548DD4" w:themeColor="text2" w:themeTint="99"/>
+          <w:szCs w:val="24"/>
+        </w:rPr>
+        <w:t xml:space="preserve">, </w:t>
+      </w:r>
+      <w:proofErr w:type="spellStart"/>
+      <w:r>
+        <w:rPr>
+          <w:rFonts w:ascii="Courier New" w:hAnsi="Courier New"/>
+          <w:b/>
+          <w:bCs/>
+          <w:color w:val="548DD4" w:themeColor="text2" w:themeTint="99"/>
+          <w:szCs w:val="24"/>
+        </w:rPr>
+        <w:t>DepartmentID</w:t>
+      </w:r>
+      <w:proofErr w:type="spellEnd"/>
+      <w:r>
+        <w:rPr>
+          <w:rFonts w:ascii="Courier New" w:hAnsi="Courier New"/>
+          <w:b/>
+          <w:bCs/>
+          <w:color w:val="548DD4" w:themeColor="text2" w:themeTint="99"/>
+          <w:szCs w:val="24"/>
+        </w:rPr>
+        <w:t>)</w:t>
+      </w:r>
+    </w:p>
+    <w:p>
+      <w:pPr>
         <w:pStyle w:val="Heading1"/>
         <w:numPr>
           <w:ilvl w:val="0"/>
@@ -483,6 +761,8 @@
         </w:rPr>
         <w:t>Identity)</w:t>
       </w:r>
+      <w:bookmarkStart w:id="0" w:name="_GoBack"/>
+      <w:bookmarkEnd w:id="0"/>
     </w:p>
     <w:p>
       <w:pPr>
@@ -1344,6 +1624,7 @@
           <w:w w:val="105"/>
           <w:sz w:val="21"/>
         </w:rPr>
+        <w:lastRenderedPageBreak/>
         <w:t>Password</w:t>
       </w:r>
       <w:r>
@@ -3519,8 +3800,6 @@
           <w:sz w:val="21"/>
         </w:rPr>
       </w:pPr>
-      <w:bookmarkStart w:id="0" w:name="_GoBack"/>
-      <w:bookmarkEnd w:id="0"/>
       <w:r>
         <w:rPr>
           <w:b/>
@@ -5867,7 +6146,7 @@
   <w:abstractNum w:abstractNumId="0" w15:restartNumberingAfterBreak="0">
     <w:nsid w:val="468B7F98"/>
     <w:multiLevelType w:val="hybridMultilevel"/>
-    <w:tmpl w:val="5E7AED40"/>
+    <w:tmpl w:val="4F000976"/>
     <w:lvl w:ilvl="0" w:tplc="59EAD850">
       <w:numFmt w:val="bullet"/>
       <w:lvlText w:val=""/>

</xml_diff>

<commit_message>
Create Department, Branch, BranchDepartments, and Track Tables
</commit_message>
<xml_diff>
--- a/Final Mapping.docx
+++ b/Final Mapping.docx
@@ -471,6 +471,100 @@
       <w:pPr>
         <w:pStyle w:val="ListParagraph"/>
         <w:numPr>
+          <w:ilvl w:val="1"/>
+          <w:numId w:val="1"/>
+        </w:numPr>
+        <w:tabs>
+          <w:tab w:val="left" w:pos="1082"/>
+        </w:tabs>
+        <w:ind w:left="1082" w:hanging="360"/>
+        <w:rPr>
+          <w:rFonts w:ascii="Courier New" w:hAnsi="Courier New"/>
+          <w:color w:val="4EA72D"/>
+          <w:sz w:val="20"/>
+        </w:rPr>
+      </w:pPr>
+      <w:proofErr w:type="spellStart"/>
+      <w:r>
+        <w:rPr>
+          <w:color w:val="4EA72D"/>
+          <w:spacing w:val="-2"/>
+          <w:sz w:val="21"/>
+        </w:rPr>
+        <w:t>ManagerID</w:t>
+      </w:r>
+      <w:proofErr w:type="spellEnd"/>
+      <w:r>
+        <w:rPr>
+          <w:color w:val="4EA72D"/>
+          <w:spacing w:val="-12"/>
+          <w:sz w:val="21"/>
+        </w:rPr>
+        <w:t xml:space="preserve"> </w:t>
+      </w:r>
+      <w:r>
+        <w:rPr>
+          <w:color w:val="4EA72D"/>
+          <w:spacing w:val="-2"/>
+          <w:sz w:val="21"/>
+        </w:rPr>
+        <w:t>(Foreign</w:t>
+      </w:r>
+      <w:r>
+        <w:rPr>
+          <w:color w:val="4EA72D"/>
+          <w:spacing w:val="-7"/>
+          <w:sz w:val="21"/>
+        </w:rPr>
+        <w:t xml:space="preserve"> </w:t>
+      </w:r>
+      <w:r>
+        <w:rPr>
+          <w:color w:val="4EA72D"/>
+          <w:spacing w:val="-2"/>
+          <w:sz w:val="21"/>
+        </w:rPr>
+        <w:t>Key</w:t>
+      </w:r>
+      <w:r>
+        <w:rPr>
+          <w:color w:val="4EA72D"/>
+          <w:spacing w:val="-10"/>
+          <w:sz w:val="21"/>
+        </w:rPr>
+        <w:t xml:space="preserve"> </w:t>
+      </w:r>
+      <w:proofErr w:type="gramStart"/>
+      <w:r>
+        <w:rPr>
+          <w:color w:val="4EA72D"/>
+          <w:spacing w:val="-2"/>
+          <w:sz w:val="21"/>
+        </w:rPr>
+        <w:t>referencing</w:t>
+      </w:r>
+      <w:proofErr w:type="gramEnd"/>
+      <w:r>
+        <w:rPr>
+          <w:color w:val="4EA72D"/>
+          <w:spacing w:val="21"/>
+          <w:sz w:val="21"/>
+        </w:rPr>
+        <w:t xml:space="preserve"> </w:t>
+      </w:r>
+      <w:r>
+        <w:rPr>
+          <w:color w:val="4EA72D"/>
+          <w:spacing w:val="-2"/>
+          <w:sz w:val="21"/>
+        </w:rPr>
+        <w:t>Instructors)</w:t>
+      </w:r>
+    </w:p>
+    <w:p>
+      <w:pPr>
+        <w:pStyle w:val="ListParagraph"/>
+        <w:numPr>
           <w:ilvl w:val="0"/>
           <w:numId w:val="1"/>
         </w:numPr>
@@ -710,59 +804,59 @@
           <w:sz w:val="20"/>
         </w:rPr>
       </w:pPr>
-      <w:proofErr w:type="spellStart"/>
-      <w:r>
-        <w:rPr>
-          <w:spacing w:val="-6"/>
-          <w:sz w:val="21"/>
-        </w:rPr>
-        <w:t>TrackID</w:t>
-      </w:r>
-      <w:proofErr w:type="spellEnd"/>
-      <w:r>
-        <w:rPr>
-          <w:spacing w:val="-7"/>
-          <w:sz w:val="21"/>
-        </w:rPr>
-        <w:t xml:space="preserve"> </w:t>
-      </w:r>
-      <w:r>
-        <w:rPr>
-          <w:spacing w:val="-6"/>
-          <w:sz w:val="21"/>
-        </w:rPr>
-        <w:t>(Primary</w:t>
-      </w:r>
-      <w:r>
-        <w:rPr>
-          <w:spacing w:val="6"/>
-          <w:sz w:val="21"/>
-        </w:rPr>
-        <w:t xml:space="preserve"> </w:t>
-      </w:r>
-      <w:r>
-        <w:rPr>
-          <w:spacing w:val="-6"/>
-          <w:sz w:val="21"/>
-        </w:rPr>
-        <w:t>Key, INT,</w:t>
-      </w:r>
-      <w:r>
-        <w:rPr>
-          <w:spacing w:val="-18"/>
-          <w:sz w:val="21"/>
-        </w:rPr>
-        <w:t xml:space="preserve"> </w:t>
-      </w:r>
-      <w:r>
-        <w:rPr>
-          <w:spacing w:val="-6"/>
-          <w:sz w:val="21"/>
-        </w:rPr>
-        <w:t>Identity)</w:t>
-      </w:r>
       <w:bookmarkStart w:id="0" w:name="_GoBack"/>
       <w:bookmarkEnd w:id="0"/>
+      <w:proofErr w:type="spellStart"/>
+      <w:r>
+        <w:rPr>
+          <w:spacing w:val="-6"/>
+          <w:sz w:val="21"/>
+        </w:rPr>
+        <w:t>TrackID</w:t>
+      </w:r>
+      <w:proofErr w:type="spellEnd"/>
+      <w:r>
+        <w:rPr>
+          <w:spacing w:val="-7"/>
+          <w:sz w:val="21"/>
+        </w:rPr>
+        <w:t xml:space="preserve"> </w:t>
+      </w:r>
+      <w:r>
+        <w:rPr>
+          <w:spacing w:val="-6"/>
+          <w:sz w:val="21"/>
+        </w:rPr>
+        <w:t>(Primary</w:t>
+      </w:r>
+      <w:r>
+        <w:rPr>
+          <w:spacing w:val="6"/>
+          <w:sz w:val="21"/>
+        </w:rPr>
+        <w:t xml:space="preserve"> </w:t>
+      </w:r>
+      <w:r>
+        <w:rPr>
+          <w:spacing w:val="-6"/>
+          <w:sz w:val="21"/>
+        </w:rPr>
+        <w:t>Key, INT,</w:t>
+      </w:r>
+      <w:r>
+        <w:rPr>
+          <w:spacing w:val="-18"/>
+          <w:sz w:val="21"/>
+        </w:rPr>
+        <w:t xml:space="preserve"> </w:t>
+      </w:r>
+      <w:r>
+        <w:rPr>
+          <w:spacing w:val="-6"/>
+          <w:sz w:val="21"/>
+        </w:rPr>
+        <w:t>Identity)</w:t>
+      </w:r>
     </w:p>
     <w:p>
       <w:pPr>
@@ -1583,6 +1677,7 @@
         <w:rPr>
           <w:sz w:val="21"/>
         </w:rPr>
+        <w:lastRenderedPageBreak/>
         <w:t>StudentEmail</w:t>
       </w:r>
       <w:proofErr w:type="spellEnd"/>
@@ -1624,7 +1719,6 @@
           <w:w w:val="105"/>
           <w:sz w:val="21"/>
         </w:rPr>
-        <w:lastRenderedPageBreak/>
         <w:t>Password</w:t>
       </w:r>
       <w:r>

</xml_diff>